<commit_message>
deleted sum stuff tihi
</commit_message>
<xml_diff>
--- a/prosjekt_beskrivelse_rapport/ideer_etc/ideeridk.docx
+++ b/prosjekt_beskrivelse_rapport/ideer_etc/ideeridk.docx
@@ -3,6 +3,54 @@
 <w:document xmlns:wpc="http://schemas.microsoft.com/office/word/2010/wordprocessingCanvas" xmlns:cx="http://schemas.microsoft.com/office/drawing/2014/chartex" xmlns:cx1="http://schemas.microsoft.com/office/drawing/2015/9/8/chartex" xmlns:cx2="http://schemas.microsoft.com/office/drawing/2015/10/21/chartex" xmlns:cx3="http://schemas.microsoft.com/office/drawing/2016/5/9/chartex" xmlns:cx4="http://schemas.microsoft.com/office/drawing/2016/5/10/chartex" xmlns:cx5="http://schemas.microsoft.com/office/drawing/2016/5/11/chartex" xmlns:cx6="http://schemas.microsoft.com/office/drawing/2016/5/12/chartex" xmlns:cx7="http://schemas.microsoft.com/office/drawing/2016/5/13/chartex" xmlns:cx8="http://schemas.microsoft.com/office/drawing/2016/5/14/chartex" xmlns:mc="http://schemas.openxmlformats.org/markup-compatibility/2006" xmlns:aink="http://schemas.microsoft.com/office/drawing/2016/ink" xmlns:am3d="http://schemas.microsoft.com/office/drawing/2017/model3d" xmlns:o="urn:schemas-microsoft-com:office:office" xmlns:oel="http://schemas.microsoft.com/office/2019/extlst" xmlns:r="http://schemas.openxmlformats.org/officeDocument/2006/relationships" xmlns:m="http://schemas.openxmlformats.org/officeDocument/2006/math" xmlns:v="urn:schemas-microsoft-com:vml" xmlns:wp14="http://schemas.microsoft.com/office/word/2010/wordprocessingDrawing" xmlns:wp="http://schemas.openxmlformats.org/drawingml/2006/wordprocessingDrawing" xmlns:w10="urn:schemas-microsoft-com:office:word" xmlns:w="http://schemas.openxmlformats.org/wordprocessingml/2006/main" xmlns:w14="http://schemas.microsoft.com/office/word/2010/wordml" xmlns:w15="http://schemas.microsoft.com/office/word/2012/wordml" xmlns:w16cex="http://schemas.microsoft.com/office/word/2018/wordml/cex" xmlns:w16cid="http://schemas.microsoft.com/office/word/2016/wordml/cid" xmlns:w16="http://schemas.microsoft.com/office/word/2018/wordml" xmlns:w16du="http://schemas.microsoft.com/office/word/2023/wordml/word16du" xmlns:w16sdtdh="http://schemas.microsoft.com/office/word/2020/wordml/sdtdatahash" xmlns:w16se="http://schemas.microsoft.com/office/word/2015/wordml/symex" xmlns:wpg="http://schemas.microsoft.com/office/word/2010/wordprocessingGroup" xmlns:wpi="http://schemas.microsoft.com/office/word/2010/wordprocessingInk" xmlns:wne="http://schemas.microsoft.com/office/word/2006/wordml" xmlns:wps="http://schemas.microsoft.com/office/word/2010/wordprocessingShape" mc:Ignorable="w14 w15 w16se w16cid w16 w16cex w16sdtdh w16du wp14">
   <w:body>
     <w:p>
+      <w:r>
+        <w:t xml:space="preserve">INSERT INTO </w:t>
+      </w:r>
+      <w:proofErr w:type="spellStart"/>
+      <w:r>
+        <w:t>faq</w:t>
+      </w:r>
+      <w:proofErr w:type="spellEnd"/>
+      <w:r>
+        <w:t xml:space="preserve"> (question, answer) VALUES </w:t>
+      </w:r>
+    </w:p>
+    <w:p>
+      <w:r>
+        <w:t>('How do I create a user and why?', 'You can create a user by going to the registration page and filling out the necessary information. Creating a user allows you to save your progress and access exclusive features.'),</w:t>
+      </w:r>
+    </w:p>
+    <w:p>
+      <w:r>
+        <w:t>('How do I play the game?', 'To play the game, follow the instructions on the screen and make choices that affect the course of the story. You can also watch a tutorial in video format or follow step-by-step instructions with images.'),</w:t>
+      </w:r>
+    </w:p>
+    <w:p>
+      <w:r>
+        <w:t>('What should I do if I forget my password or username?', 'If you forget your password or username, you can use the option to reset your password or contact customer support for assistance in recovering your account.'),</w:t>
+      </w:r>
+    </w:p>
+    <w:p>
+      <w:r>
+        <w:t>('Is it possible to go back from the choices I make?', 'In some cases, you can go back from the choices you make, depending on the game design. Some games may allow rewinding, while others may have choices with permanent consequences.'),</w:t>
+      </w:r>
+    </w:p>
+    <w:p>
+      <w:r>
+        <w:t>('How do I start the game again?', 'You can start the game again by logging into your account and selecting the option to start a new game. Some games may also allow you to resume from a previous point in the story.'),</w:t>
+      </w:r>
+    </w:p>
+    <w:p>
+      <w:r>
+        <w:t>('Will my data be saved if I log out?', 'Yes, your data will be saved when you log out of your account. You can log in again later to continue playing the game and retain all progress and settings.'),</w:t>
+      </w:r>
+    </w:p>
+    <w:p>
+      <w:r>
+        <w:t>('What should I do if I lose my progression?', 'If you lose your progression, you can contact customer support for assistance in restoring your data. Be sure to provide detailed information about the issue for faster assistance.');</w:t>
+      </w:r>
+    </w:p>
+    <w:p>
       <w:proofErr w:type="spellStart"/>
       <w:r>
         <w:t>Ideer</w:t>
@@ -34,216 +82,8 @@
         <w:t xml:space="preserve">. 15-20 u die or </w:t>
       </w:r>
       <w:proofErr w:type="spellStart"/>
-      <w:proofErr w:type="gramStart"/>
       <w:r>
         <w:t>smth</w:t>
-      </w:r>
-      <w:proofErr w:type="spellEnd"/>
-      <w:proofErr w:type="gramEnd"/>
-    </w:p>
-    <w:p>
-      <w:pPr>
-        <w:ind w:left="720"/>
-      </w:pPr>
-    </w:p>
-    <w:p>
-      <w:pPr>
-        <w:ind w:left="720"/>
-      </w:pPr>
-      <w:r>
-        <w:t>NPC characters:</w:t>
-      </w:r>
-    </w:p>
-    <w:p>
-      <w:pPr>
-        <w:ind w:left="720"/>
-      </w:pPr>
-      <w:r>
-        <w:t>Classmates?</w:t>
-      </w:r>
-    </w:p>
-    <w:p>
-      <w:pPr>
-        <w:ind w:left="720"/>
-      </w:pPr>
-      <w:r>
-        <w:t>Desk mates?</w:t>
-      </w:r>
-    </w:p>
-    <w:p>
-      <w:pPr>
-        <w:ind w:left="720"/>
-      </w:pPr>
-      <w:r>
-        <w:t>Teachers?</w:t>
-      </w:r>
-    </w:p>
-    <w:p>
-      <w:pPr>
-        <w:ind w:left="720"/>
-      </w:pPr>
-      <w:r>
-        <w:t>Principal?</w:t>
-      </w:r>
-    </w:p>
-    <w:p>
-      <w:pPr>
-        <w:ind w:left="720"/>
-      </w:pPr>
-      <w:r>
-        <w:t>Family members?</w:t>
-      </w:r>
-    </w:p>
-    <w:p>
-      <w:pPr>
-        <w:ind w:left="720"/>
-      </w:pPr>
-    </w:p>
-    <w:p>
-      <w:pPr>
-        <w:ind w:left="720"/>
-      </w:pPr>
-      <w:r>
-        <w:t>NPC different kinds:</w:t>
-      </w:r>
-    </w:p>
-    <w:p>
-      <w:pPr>
-        <w:ind w:left="720"/>
-      </w:pPr>
-      <w:r>
-        <w:t>Dynamic</w:t>
-      </w:r>
-    </w:p>
-    <w:p>
-      <w:pPr>
-        <w:ind w:left="720"/>
-      </w:pPr>
-      <w:r>
-        <w:t>Round</w:t>
-      </w:r>
-    </w:p>
-    <w:p>
-      <w:pPr>
-        <w:ind w:left="720"/>
-      </w:pPr>
-      <w:r>
-        <w:t>Static</w:t>
-      </w:r>
-    </w:p>
-    <w:p>
-      <w:pPr>
-        <w:ind w:left="720"/>
-      </w:pPr>
-      <w:r>
-        <w:t>Stock</w:t>
-      </w:r>
-    </w:p>
-    <w:p>
-      <w:pPr>
-        <w:ind w:left="720"/>
-      </w:pPr>
-      <w:r>
-        <w:t xml:space="preserve">Symbolic </w:t>
-      </w:r>
-    </w:p>
-    <w:p>
-      <w:pPr>
-        <w:ind w:left="720"/>
-      </w:pPr>
-    </w:p>
-    <w:p>
-      <w:pPr>
-        <w:ind w:left="720"/>
-      </w:pPr>
-      <w:r>
-        <w:t>Environment:</w:t>
-      </w:r>
-    </w:p>
-    <w:p>
-      <w:pPr>
-        <w:ind w:left="720"/>
-      </w:pPr>
-      <w:r>
-        <w:t>Social life at school:</w:t>
-      </w:r>
-    </w:p>
-    <w:p>
-      <w:pPr>
-        <w:ind w:left="720"/>
-      </w:pPr>
-      <w:r>
-        <w:tab/>
-        <w:t>Rep</w:t>
-      </w:r>
-    </w:p>
-    <w:p>
-      <w:pPr>
-        <w:ind w:left="720"/>
-      </w:pPr>
-      <w:r>
-        <w:tab/>
-        <w:t>Classmates and friends</w:t>
-      </w:r>
-    </w:p>
-    <w:p>
-      <w:pPr>
-        <w:ind w:left="720"/>
-      </w:pPr>
-      <w:r>
-        <w:tab/>
-      </w:r>
-    </w:p>
-    <w:p>
-      <w:pPr>
-        <w:ind w:left="720"/>
-      </w:pPr>
-      <w:r>
-        <w:t>Outside school:</w:t>
-      </w:r>
-    </w:p>
-    <w:p>
-      <w:pPr>
-        <w:ind w:left="720"/>
-      </w:pPr>
-      <w:r>
-        <w:tab/>
-        <w:t>Home</w:t>
-      </w:r>
-    </w:p>
-    <w:p>
-      <w:pPr>
-        <w:ind w:left="720"/>
-      </w:pPr>
-      <w:r>
-        <w:tab/>
-        <w:t>Outing</w:t>
-      </w:r>
-    </w:p>
-    <w:p>
-      <w:pPr>
-        <w:ind w:left="720"/>
-      </w:pPr>
-      <w:r>
-        <w:tab/>
-        <w:t xml:space="preserve">Hang </w:t>
-      </w:r>
-      <w:proofErr w:type="gramStart"/>
-      <w:r>
-        <w:t>outs</w:t>
-      </w:r>
-      <w:proofErr w:type="gramEnd"/>
-    </w:p>
-    <w:p>
-      <w:pPr>
-        <w:ind w:left="720"/>
-      </w:pPr>
-      <w:r>
-        <w:tab/>
-      </w:r>
-      <w:proofErr w:type="spellStart"/>
-      <w:r>
-        <w:t>hwtavever</w:t>
       </w:r>
       <w:proofErr w:type="spellEnd"/>
     </w:p>
@@ -257,7 +97,208 @@
         <w:ind w:left="720"/>
       </w:pPr>
       <w:r>
+        <w:t>NPC characters:</w:t>
+      </w:r>
+    </w:p>
+    <w:p>
+      <w:pPr>
+        <w:ind w:left="720"/>
+      </w:pPr>
+      <w:r>
+        <w:t>Classmates?</w:t>
+      </w:r>
+    </w:p>
+    <w:p>
+      <w:pPr>
+        <w:ind w:left="720"/>
+      </w:pPr>
+      <w:r>
+        <w:t>Desk mates?</w:t>
+      </w:r>
+    </w:p>
+    <w:p>
+      <w:pPr>
+        <w:ind w:left="720"/>
+      </w:pPr>
+      <w:r>
+        <w:t>Teachers?</w:t>
+      </w:r>
+    </w:p>
+    <w:p>
+      <w:pPr>
+        <w:ind w:left="720"/>
+      </w:pPr>
+      <w:r>
+        <w:t>Principal?</w:t>
+      </w:r>
+    </w:p>
+    <w:p>
+      <w:pPr>
+        <w:ind w:left="720"/>
+      </w:pPr>
+      <w:r>
+        <w:t>Family members?</w:t>
+      </w:r>
+    </w:p>
+    <w:p>
+      <w:pPr>
+        <w:ind w:left="720"/>
+      </w:pPr>
+    </w:p>
+    <w:p>
+      <w:pPr>
+        <w:ind w:left="720"/>
+      </w:pPr>
+      <w:r>
+        <w:t>NPC different kinds:</w:t>
+      </w:r>
+    </w:p>
+    <w:p>
+      <w:pPr>
+        <w:ind w:left="720"/>
+      </w:pPr>
+      <w:r>
+        <w:t>Dynamic</w:t>
+      </w:r>
+    </w:p>
+    <w:p>
+      <w:pPr>
+        <w:ind w:left="720"/>
+      </w:pPr>
+      <w:r>
         <w:lastRenderedPageBreak/>
+        <w:t>Round</w:t>
+      </w:r>
+    </w:p>
+    <w:p>
+      <w:pPr>
+        <w:ind w:left="720"/>
+      </w:pPr>
+      <w:r>
+        <w:t>Static</w:t>
+      </w:r>
+    </w:p>
+    <w:p>
+      <w:pPr>
+        <w:ind w:left="720"/>
+      </w:pPr>
+      <w:r>
+        <w:t>Stock</w:t>
+      </w:r>
+    </w:p>
+    <w:p>
+      <w:pPr>
+        <w:ind w:left="720"/>
+      </w:pPr>
+      <w:r>
+        <w:t xml:space="preserve">Symbolic </w:t>
+      </w:r>
+    </w:p>
+    <w:p>
+      <w:pPr>
+        <w:ind w:left="720"/>
+      </w:pPr>
+    </w:p>
+    <w:p>
+      <w:pPr>
+        <w:ind w:left="720"/>
+      </w:pPr>
+      <w:r>
+        <w:t>Environment:</w:t>
+      </w:r>
+    </w:p>
+    <w:p>
+      <w:pPr>
+        <w:ind w:left="720"/>
+      </w:pPr>
+      <w:r>
+        <w:t>Social life at school:</w:t>
+      </w:r>
+    </w:p>
+    <w:p>
+      <w:pPr>
+        <w:ind w:left="720"/>
+      </w:pPr>
+      <w:r>
+        <w:tab/>
+        <w:t>Rep</w:t>
+      </w:r>
+    </w:p>
+    <w:p>
+      <w:pPr>
+        <w:ind w:left="720"/>
+      </w:pPr>
+      <w:r>
+        <w:tab/>
+        <w:t>Classmates and friends</w:t>
+      </w:r>
+    </w:p>
+    <w:p>
+      <w:pPr>
+        <w:ind w:left="720"/>
+      </w:pPr>
+      <w:r>
+        <w:tab/>
+      </w:r>
+    </w:p>
+    <w:p>
+      <w:pPr>
+        <w:ind w:left="720"/>
+      </w:pPr>
+      <w:r>
+        <w:t>Outside school:</w:t>
+      </w:r>
+    </w:p>
+    <w:p>
+      <w:pPr>
+        <w:ind w:left="720"/>
+      </w:pPr>
+      <w:r>
+        <w:tab/>
+        <w:t>Home</w:t>
+      </w:r>
+    </w:p>
+    <w:p>
+      <w:pPr>
+        <w:ind w:left="720"/>
+      </w:pPr>
+      <w:r>
+        <w:tab/>
+        <w:t>Outing</w:t>
+      </w:r>
+    </w:p>
+    <w:p>
+      <w:pPr>
+        <w:ind w:left="720"/>
+      </w:pPr>
+      <w:r>
+        <w:tab/>
+        <w:t>Hang outs</w:t>
+      </w:r>
+    </w:p>
+    <w:p>
+      <w:pPr>
+        <w:ind w:left="720"/>
+      </w:pPr>
+      <w:r>
+        <w:tab/>
+      </w:r>
+      <w:proofErr w:type="spellStart"/>
+      <w:r>
+        <w:t>hwtavever</w:t>
+      </w:r>
+      <w:proofErr w:type="spellEnd"/>
+    </w:p>
+    <w:p>
+      <w:pPr>
+        <w:ind w:left="720"/>
+      </w:pPr>
+    </w:p>
+    <w:p>
+      <w:pPr>
+        <w:ind w:left="720"/>
+      </w:pPr>
+      <w:r>
         <w:t>Genre:</w:t>
       </w:r>
     </w:p>
@@ -331,13 +372,8 @@
     </w:p>
     <w:p>
       <w:r>
-        <w:t xml:space="preserve">Each day has limited time and stuff to be done. The outcome relies in what you choose to do </w:t>
-      </w:r>
-      <w:proofErr w:type="gramStart"/>
-      <w:r>
-        <w:t>first</w:t>
-      </w:r>
-      <w:proofErr w:type="gramEnd"/>
+        <w:t>Each day has limited time and stuff to be done. The outcome relies in what you choose to do first</w:t>
+      </w:r>
     </w:p>
     <w:p>
       <w:r>
@@ -346,13 +382,8 @@
     </w:p>
     <w:p>
       <w:r>
-        <w:t xml:space="preserve">A reputation to </w:t>
-      </w:r>
-      <w:proofErr w:type="gramStart"/>
-      <w:r>
-        <w:t>hold</w:t>
-      </w:r>
-      <w:proofErr w:type="gramEnd"/>
+        <w:t>A reputation to hold</w:t>
+      </w:r>
     </w:p>
     <w:p>
       <w:pPr>
@@ -362,6 +393,7 @@
         </w:rPr>
       </w:pPr>
       <w:r>
+        <w:lastRenderedPageBreak/>
         <w:t xml:space="preserve">Mood meter? Health meter???? </w:t>
       </w:r>
       <w:proofErr w:type="spellStart"/>
@@ -17393,13 +17425,8 @@
     </w:p>
     <w:p>
       <w:r>
-        <w:t xml:space="preserve">Rival villain </w:t>
-      </w:r>
-      <w:proofErr w:type="gramStart"/>
-      <w:r>
-        <w:t>energy</w:t>
-      </w:r>
-      <w:proofErr w:type="gramEnd"/>
+        <w:t>Rival villain energy</w:t>
+      </w:r>
     </w:p>
     <w:p>
       <w:r>
@@ -17434,11 +17461,7 @@
     </w:p>
     <w:p>
       <w:r>
-        <w:t>seeeeeeeeeeeeeeeeeeeeeeeeeeeeeeeeeeeeeeeeeeeeeeeeeeeeeeeeeeeeeeeeeeeeeeeeeeeeeeeeeeeeeeeeeeeeeeeeeeeeeeeeeeeeeeeeeeeeeeeeeeeeeeeeeeeeeeeeeeeeeeeeeeeeeeeeeeeeeeeeeeeeeeeeeeeeeeeeeeeeeeeeeeeeeeeeeeeeeeeeeeeeeeeeeeeeeeeeeeeeeeeeeeeeeeeeeeeeeeeeeeeeeeeeeeeeeeeeeeeeeeeeeeeeeeeeeeeeeeeeeeeeeeeeeeeeeeeeeeeeeeeeeeeeeeeeeeeeeeeeeeeeeeeeeeeeeeeeeeeeeeeeeeeeeeeeeeeeeeeeeeeeeeeeeeeeeeeeeeeeeeeeeeeeeeeeeeeeeeeeeeeeeeeeeeeeeeeeeeeeeeeeeeeeeeeeeeeeeeeeeeeeeeeeeeeeeeeeeeeeeeeeeeeeeeeeeeeeeee</w:t>
-      </w:r>
-      <w:r>
-        <w:lastRenderedPageBreak/>
-        <w:t>eeeeeeeeeeeeeeeeeeeeeeeeeeeeeeeeeeeeeeeeeeeeeeeeeeeeeeeeeeeeeeeeeeeeeeeeeeeeeeeeeeeeeeeeeeeeeeeeeeeeeeeeeeeeeeeeeee</w:t>
+        <w:t>seeeeeeeeeeeeeeeeeeeeeeeeeeeeeeeeeeeeeeeeeeeeeeeeeeeeeeeeeeeeeeeeeeeeeeeeeeeeeeeeeeeeeeeeeeeeeeeeeeeeeeeeeeeeeeeeeeeeeeeeeeeeeeeeeeeeeeeeeeeeeeeeeeeeeeeeeeeeeeeeeeeeeeeeeeeeeeeeeeeeeeeeeeeeeeeeeeeeeeeeeeeeeeeeeeeeeeeeeeeeeeeeeeeeeeeeeeeeeeeeeeeeeeeeeeeeeeeeeeeeeeeeeeeeeeeeeeeeeeeeeeeeeeeeeeeeeeeeeeeeeeeeeeeeeeeeeeeeeeeeeeeeeeeeeeeeeeeeeeeeeeeeeeeeeeeeeeeeeeeeeeeeeeeeeeeeeeeeeeeeeeeeeeeeeeeeeeeeeeeeeeeeeeeeeeeeeeeeeeeeeeeeeeeeeeeeeeeeeeeeeeeeeeeeeeeeeeeeeeeeeeeeeeeeeeeeeeeeeeeeeeeeeeeeeeeeeeeeeeeeeeeeeeeeeeeeeeeeeeeeeeeeeeeeeeeeeeeeeeeeeeeeeeeeeeeeeeeeeeeeeeeeeeeeeeeeeeeeeeeeeeeeeeeeeeeeee</w:t>
       </w:r>
       <w:r>
         <w:t>x</w:t>
@@ -17511,17 +17534,13 @@
     </w:p>
     <w:p>
       <w:r>
-        <w:t xml:space="preserve">Goodness / evilness </w:t>
-      </w:r>
-      <w:proofErr w:type="gramStart"/>
-      <w:r>
-        <w:t>meter</w:t>
-      </w:r>
-      <w:proofErr w:type="gramEnd"/>
+        <w:t>Goodness / evilness meter</w:t>
+      </w:r>
     </w:p>
     <w:p/>
     <w:p>
       <w:r>
+        <w:lastRenderedPageBreak/>
         <w:t>Story:</w:t>
       </w:r>
     </w:p>
@@ -17758,14 +17777,9 @@
       </w:r>
     </w:p>
     <w:p>
-      <w:proofErr w:type="gramStart"/>
       <w:r>
         <w:lastRenderedPageBreak/>
-        <w:t>In the near future</w:t>
-      </w:r>
-      <w:proofErr w:type="gramEnd"/>
-      <w:r>
-        <w:t>, education has undergone a radical transformation with the advent of immersive artificial reality simulations. Students attend classes, socialize, and interact within these virtual environments, believing them to be real. However, beneath the facade of the simulated school lies a dark secret that threatens to shatter the illusion of reality for one unsuspecting student.</w:t>
+        <w:t>In the near future, education has undergone a radical transformation with the advent of immersive artificial reality simulations. Students attend classes, socialize, and interact within these virtual environments, believing them to be real. However, beneath the facade of the simulated school lies a dark secret that threatens to shatter the illusion of reality for one unsuspecting student.</w:t>
       </w:r>
     </w:p>
     <w:p/>
@@ -17776,15 +17790,7 @@
     </w:p>
     <w:p>
       <w:r>
-        <w:t xml:space="preserve">u is a student at Crestwood Virtual Academy, a state-of-the-art school that exists entirely within a virtual reality simulation. Initially content with his virtual life, u becomes increasingly disillusioned as he notices inconsistencies and glitches within the simulation. Convinced that there's more to the virtual world than meets the eye, </w:t>
-      </w:r>
-      <w:proofErr w:type="gramStart"/>
-      <w:r>
-        <w:t>u  confides</w:t>
-      </w:r>
-      <w:proofErr w:type="gramEnd"/>
-      <w:r>
-        <w:t xml:space="preserve"> in his friend Lena, who reluctantly agrees to help him uncover the truth.</w:t>
+        <w:t>u is a student at Crestwood Virtual Academy, a state-of-the-art school that exists entirely within a virtual reality simulation. Initially content with his virtual life, u becomes increasingly disillusioned as he notices inconsistencies and glitches within the simulation. Convinced that there's more to the virtual world than meets the eye, u  confides in his friend Lena, who reluctantly agrees to help him uncover the truth.</w:t>
       </w:r>
     </w:p>
     <w:p/>

</xml_diff>